<commit_message>
i'm to lazy to add desc
</commit_message>
<xml_diff>
--- a/ППО/laba2/PPO_lab2.docx
+++ b/ППО/laba2/PPO_lab2.docx
@@ -22,7 +22,7 @@
     </w:p>
     <w:p>
       <w:pPr>
-        <w:spacing w:after="600"/>
+        <w:spacing w:after="4200"/>
         <w:jc w:val="center"/>
         <w:rPr>
           <w:rFonts w:ascii="Times New Roman" w:hAnsi="Times New Roman" w:cs="Times New Roman"/>
@@ -41,7 +41,7 @@
     </w:p>
     <w:p>
       <w:pPr>
-        <w:spacing w:after="600"/>
+        <w:spacing w:after="4680"/>
         <w:jc w:val="center"/>
         <w:rPr>
           <w:rFonts w:ascii="Times New Roman" w:hAnsi="Times New Roman" w:cs="Times New Roman"/>
@@ -60,49 +60,65 @@
     </w:p>
     <w:p>
       <w:pPr>
-        <w:spacing w:after="600"/>
-        <w:jc w:val="both"/>
-        <w:rPr>
-          <w:rFonts w:ascii="Times New Roman" w:hAnsi="Times New Roman" w:cs="Times New Roman"/>
-          <w:sz w:val="32"/>
-          <w:szCs w:val="36"/>
-        </w:rPr>
-      </w:pPr>
-    </w:p>
-    <w:p>
-      <w:pPr>
-        <w:jc w:val="both"/>
-        <w:rPr>
-          <w:rFonts w:ascii="Times New Roman" w:hAnsi="Times New Roman" w:cs="Times New Roman"/>
-          <w:sz w:val="28"/>
-          <w:szCs w:val="28"/>
-        </w:rPr>
-      </w:pPr>
-      <w:r>
-        <w:rPr>
-          <w:rFonts w:ascii="Times New Roman" w:hAnsi="Times New Roman" w:cs="Times New Roman"/>
-          <w:sz w:val="28"/>
-          <w:szCs w:val="28"/>
-        </w:rPr>
-        <w:t>Тема: «ПОСТРОЕНИЕ ФУНКЦИОНАЛЬНОЙ МОДЕЛИ IDEF0»</w:t>
-      </w:r>
-    </w:p>
-    <w:p>
-      <w:pPr>
-        <w:jc w:val="both"/>
-        <w:rPr>
-          <w:rFonts w:ascii="Times New Roman" w:hAnsi="Times New Roman" w:cs="Times New Roman"/>
-          <w:sz w:val="28"/>
-          <w:szCs w:val="28"/>
-        </w:rPr>
-      </w:pPr>
-      <w:r>
-        <w:rPr>
-          <w:rFonts w:ascii="Times New Roman" w:hAnsi="Times New Roman" w:cs="Times New Roman"/>
-          <w:sz w:val="28"/>
-          <w:szCs w:val="28"/>
-        </w:rPr>
-        <w:t>Цель: Изучение основ методологии структурного моделирования IDEF. Ознакомление с</w:t>
+        <w:jc w:val="right"/>
+        <w:rPr>
+          <w:rFonts w:ascii="Times New Roman" w:hAnsi="Times New Roman" w:cs="Times New Roman"/>
+          <w:sz w:val="28"/>
+          <w:szCs w:val="28"/>
+        </w:rPr>
+      </w:pPr>
+      <w:r>
+        <w:rPr>
+          <w:rFonts w:ascii="Times New Roman" w:hAnsi="Times New Roman" w:cs="Times New Roman"/>
+          <w:sz w:val="28"/>
+          <w:szCs w:val="28"/>
+        </w:rPr>
+        <w:t>Студент: Коновалов А.В.</w:t>
+      </w:r>
+    </w:p>
+    <w:p>
+      <w:pPr>
+        <w:jc w:val="right"/>
+        <w:rPr>
+          <w:rFonts w:ascii="Times New Roman" w:hAnsi="Times New Roman" w:cs="Times New Roman"/>
+          <w:sz w:val="28"/>
+          <w:szCs w:val="28"/>
+        </w:rPr>
+      </w:pPr>
+      <w:r>
+        <w:rPr>
+          <w:rFonts w:ascii="Times New Roman" w:hAnsi="Times New Roman" w:cs="Times New Roman"/>
+          <w:sz w:val="28"/>
+          <w:szCs w:val="28"/>
+        </w:rPr>
+        <w:t>ФИТ 3 курс 8 группа</w:t>
+      </w:r>
+    </w:p>
+    <w:p>
+      <w:pPr>
+        <w:spacing w:after="400"/>
+        <w:jc w:val="right"/>
+        <w:rPr>
+          <w:rFonts w:ascii="Times New Roman" w:hAnsi="Times New Roman" w:cs="Times New Roman"/>
+          <w:sz w:val="28"/>
+          <w:szCs w:val="28"/>
+        </w:rPr>
+      </w:pPr>
+      <w:r>
+        <w:rPr>
+          <w:rFonts w:ascii="Times New Roman" w:hAnsi="Times New Roman" w:cs="Times New Roman"/>
+          <w:sz w:val="28"/>
+          <w:szCs w:val="28"/>
+        </w:rPr>
+        <w:t xml:space="preserve">Преподаватель: </w:t>
+      </w:r>
+      <w:r>
+        <w:rPr>
+          <w:rFonts w:ascii="Times New Roman" w:hAnsi="Times New Roman" w:cs="Times New Roman"/>
+          <w:sz w:val="28"/>
+          <w:szCs w:val="28"/>
+        </w:rPr>
+        <w:t>Якубенко</w:t>
       </w:r>
       <w:r>
         <w:rPr>
@@ -118,159 +134,7 @@
           <w:sz w:val="28"/>
           <w:szCs w:val="28"/>
         </w:rPr>
-        <w:t>функциональным моделированием на основе методологии IDEF0, получение навыков</w:t>
-      </w:r>
-      <w:r>
-        <w:rPr>
-          <w:rFonts w:ascii="Times New Roman" w:hAnsi="Times New Roman" w:cs="Times New Roman"/>
-          <w:sz w:val="28"/>
-          <w:szCs w:val="28"/>
-        </w:rPr>
-        <w:t xml:space="preserve"> </w:t>
-      </w:r>
-      <w:r>
-        <w:rPr>
-          <w:rFonts w:ascii="Times New Roman" w:hAnsi="Times New Roman" w:cs="Times New Roman"/>
-          <w:sz w:val="28"/>
-          <w:szCs w:val="28"/>
-        </w:rPr>
-        <w:t>по применению IDEF0 для построения функциональных моделей на основании</w:t>
-      </w:r>
-      <w:r>
-        <w:rPr>
-          <w:rFonts w:ascii="Times New Roman" w:hAnsi="Times New Roman" w:cs="Times New Roman"/>
-          <w:sz w:val="28"/>
-          <w:szCs w:val="28"/>
-        </w:rPr>
-        <w:t xml:space="preserve"> </w:t>
-      </w:r>
-      <w:r>
-        <w:rPr>
-          <w:rFonts w:ascii="Times New Roman" w:hAnsi="Times New Roman" w:cs="Times New Roman"/>
-          <w:sz w:val="28"/>
-          <w:szCs w:val="28"/>
-        </w:rPr>
-        <w:t>требований к информационной системе.</w:t>
-      </w:r>
-    </w:p>
-    <w:p>
-      <w:pPr>
-        <w:ind w:left="3969"/>
-        <w:jc w:val="both"/>
-        <w:rPr>
-          <w:rFonts w:ascii="Times New Roman" w:hAnsi="Times New Roman" w:cs="Times New Roman"/>
-          <w:sz w:val="28"/>
-          <w:szCs w:val="28"/>
-        </w:rPr>
-      </w:pPr>
-    </w:p>
-    <w:p>
-      <w:pPr>
-        <w:ind w:left="3969"/>
-        <w:jc w:val="both"/>
-        <w:rPr>
-          <w:rFonts w:ascii="Times New Roman" w:hAnsi="Times New Roman" w:cs="Times New Roman"/>
-          <w:sz w:val="28"/>
-          <w:szCs w:val="28"/>
-        </w:rPr>
-      </w:pPr>
-    </w:p>
-    <w:p>
-      <w:pPr>
-        <w:ind w:left="3969"/>
-        <w:jc w:val="both"/>
-        <w:rPr>
-          <w:rFonts w:ascii="Times New Roman" w:hAnsi="Times New Roman" w:cs="Times New Roman"/>
-          <w:sz w:val="28"/>
-          <w:szCs w:val="28"/>
-        </w:rPr>
-      </w:pPr>
-    </w:p>
-    <w:p>
-      <w:pPr>
-        <w:ind w:left="3969"/>
-        <w:jc w:val="both"/>
-        <w:rPr>
-          <w:rFonts w:ascii="Times New Roman" w:hAnsi="Times New Roman" w:cs="Times New Roman"/>
-          <w:sz w:val="28"/>
-          <w:szCs w:val="28"/>
-        </w:rPr>
-      </w:pPr>
-    </w:p>
-    <w:p>
-      <w:pPr>
-        <w:ind w:left="3969"/>
-        <w:jc w:val="both"/>
-        <w:rPr>
-          <w:rFonts w:ascii="Times New Roman" w:hAnsi="Times New Roman" w:cs="Times New Roman"/>
-          <w:sz w:val="28"/>
-          <w:szCs w:val="28"/>
-        </w:rPr>
-      </w:pPr>
-    </w:p>
-    <w:p>
-      <w:pPr>
-        <w:ind w:left="3969"/>
-        <w:jc w:val="both"/>
-        <w:rPr>
-          <w:rFonts w:ascii="Times New Roman" w:hAnsi="Times New Roman" w:cs="Times New Roman"/>
-          <w:sz w:val="28"/>
-          <w:szCs w:val="28"/>
-        </w:rPr>
-      </w:pPr>
-    </w:p>
-    <w:p>
-      <w:pPr>
-        <w:ind w:left="3969"/>
-        <w:jc w:val="both"/>
-        <w:rPr>
-          <w:rFonts w:ascii="Times New Roman" w:hAnsi="Times New Roman" w:cs="Times New Roman"/>
-          <w:sz w:val="28"/>
-          <w:szCs w:val="28"/>
-        </w:rPr>
-      </w:pPr>
-    </w:p>
-    <w:p>
-      <w:pPr>
-        <w:ind w:left="5670"/>
-        <w:jc w:val="both"/>
-        <w:rPr>
-          <w:rFonts w:ascii="Times New Roman" w:hAnsi="Times New Roman" w:cs="Times New Roman"/>
-          <w:sz w:val="28"/>
-          <w:szCs w:val="28"/>
-        </w:rPr>
-      </w:pPr>
-      <w:r>
-        <w:rPr>
-          <w:rFonts w:ascii="Times New Roman" w:hAnsi="Times New Roman" w:cs="Times New Roman"/>
-          <w:sz w:val="28"/>
-          <w:szCs w:val="28"/>
-        </w:rPr>
-        <w:t xml:space="preserve">Студент: </w:t>
-      </w:r>
-      <w:r>
-        <w:rPr>
-          <w:rFonts w:ascii="Times New Roman" w:hAnsi="Times New Roman" w:cs="Times New Roman"/>
-          <w:sz w:val="28"/>
-          <w:szCs w:val="28"/>
-        </w:rPr>
-        <w:t>Коновалов</w:t>
-      </w:r>
-      <w:r>
-        <w:rPr>
-          <w:rFonts w:ascii="Times New Roman" w:hAnsi="Times New Roman" w:cs="Times New Roman"/>
-          <w:sz w:val="28"/>
-          <w:szCs w:val="28"/>
-        </w:rPr>
-        <w:t xml:space="preserve"> </w:t>
-      </w:r>
-      <w:r>
-        <w:rPr>
-          <w:rFonts w:ascii="Times New Roman" w:hAnsi="Times New Roman" w:cs="Times New Roman"/>
-          <w:sz w:val="28"/>
-          <w:szCs w:val="28"/>
-        </w:rPr>
-        <w:t>А</w:t>
+        <w:t>К</w:t>
       </w:r>
       <w:r>
         <w:rPr>
@@ -286,7 +150,7 @@
           <w:sz w:val="28"/>
           <w:szCs w:val="28"/>
         </w:rPr>
-        <w:t>В</w:t>
+        <w:t>Д</w:t>
       </w:r>
       <w:r>
         <w:rPr>
@@ -295,45 +159,6 @@
           <w:szCs w:val="28"/>
         </w:rPr>
         <w:t>.</w:t>
-      </w:r>
-    </w:p>
-    <w:p>
-      <w:pPr>
-        <w:ind w:left="5670"/>
-        <w:jc w:val="both"/>
-        <w:rPr>
-          <w:rFonts w:ascii="Times New Roman" w:hAnsi="Times New Roman" w:cs="Times New Roman"/>
-          <w:sz w:val="28"/>
-          <w:szCs w:val="28"/>
-        </w:rPr>
-      </w:pPr>
-      <w:r>
-        <w:rPr>
-          <w:rFonts w:ascii="Times New Roman" w:hAnsi="Times New Roman" w:cs="Times New Roman"/>
-          <w:sz w:val="28"/>
-          <w:szCs w:val="28"/>
-        </w:rPr>
-        <w:t>ФИТ 3 курс 8 группа</w:t>
-      </w:r>
-    </w:p>
-    <w:p>
-      <w:pPr>
-        <w:spacing w:after="400"/>
-        <w:ind w:left="5670"/>
-        <w:jc w:val="both"/>
-        <w:rPr>
-          <w:rFonts w:ascii="Times New Roman" w:hAnsi="Times New Roman" w:cs="Times New Roman"/>
-          <w:sz w:val="28"/>
-          <w:szCs w:val="28"/>
-        </w:rPr>
-      </w:pPr>
-      <w:r>
-        <w:rPr>
-          <w:rFonts w:ascii="Times New Roman" w:hAnsi="Times New Roman" w:cs="Times New Roman"/>
-          <w:sz w:val="28"/>
-          <w:szCs w:val="28"/>
-        </w:rPr>
-        <w:t>Преподаватель: Якубенко К.Д.</w:t>
       </w:r>
     </w:p>
     <w:p>
@@ -353,6 +178,14 @@
           <w:szCs w:val="28"/>
         </w:rPr>
         <w:t>Минск 2023</w:t>
+      </w:r>
+      <w:r>
+        <w:rPr>
+          <w:rFonts w:ascii="Times New Roman" w:hAnsi="Times New Roman" w:cs="Times New Roman"/>
+          <w:sz w:val="28"/>
+          <w:szCs w:val="28"/>
+        </w:rPr>
+        <w:br w:type="page"/>
       </w:r>
     </w:p>
     <w:p>
@@ -650,7 +483,30 @@
           <w:rFonts w:ascii="Times New Roman" w:hAnsi="Times New Roman" w:cs="Times New Roman"/>
           <w:sz w:val="28"/>
           <w:szCs w:val="28"/>
-          <w:lang w:val="en-US"/>
+        </w:rPr>
+        <w:t xml:space="preserve"> (п</w:t>
+      </w:r>
+      <w:r>
+        <w:rPr>
+          <w:rFonts w:ascii="Times New Roman" w:hAnsi="Times New Roman" w:cs="Times New Roman"/>
+          <w:sz w:val="28"/>
+          <w:szCs w:val="28"/>
+        </w:rPr>
+        <w:t>ользователи должны иметь возможность выбирать товары из ассортимента и оформлять заказы. Должен быть предусмотрен механизм добавления товаров в корзину и оформления заказа с указанием адреса доставки и способа оплаты</w:t>
+      </w:r>
+      <w:r>
+        <w:rPr>
+          <w:rFonts w:ascii="Times New Roman" w:hAnsi="Times New Roman" w:cs="Times New Roman"/>
+          <w:sz w:val="28"/>
+          <w:szCs w:val="28"/>
+        </w:rPr>
+        <w:t>)</w:t>
+      </w:r>
+      <w:r>
+        <w:rPr>
+          <w:rFonts w:ascii="Times New Roman" w:hAnsi="Times New Roman" w:cs="Times New Roman"/>
+          <w:sz w:val="28"/>
+          <w:szCs w:val="28"/>
         </w:rPr>
         <w:t>;</w:t>
       </w:r>
@@ -685,6 +541,38 @@
           <w:sz w:val="28"/>
           <w:szCs w:val="28"/>
         </w:rPr>
+        <w:t xml:space="preserve"> (</w:t>
+      </w:r>
+      <w:r>
+        <w:rPr>
+          <w:rFonts w:ascii="Times New Roman" w:hAnsi="Times New Roman" w:cs="Times New Roman"/>
+          <w:sz w:val="28"/>
+          <w:szCs w:val="28"/>
+        </w:rPr>
+        <w:t>п</w:t>
+      </w:r>
+      <w:r>
+        <w:rPr>
+          <w:rFonts w:ascii="Times New Roman" w:hAnsi="Times New Roman" w:cs="Times New Roman"/>
+          <w:sz w:val="28"/>
+          <w:szCs w:val="28"/>
+        </w:rPr>
+        <w:t>ользователи и администраторы должны иметь возможность отслеживать статус своих заказов в режиме реального времени</w:t>
+      </w:r>
+      <w:r>
+        <w:rPr>
+          <w:rFonts w:ascii="Times New Roman" w:hAnsi="Times New Roman" w:cs="Times New Roman"/>
+          <w:sz w:val="28"/>
+          <w:szCs w:val="28"/>
+        </w:rPr>
+        <w:t>)</w:t>
+      </w:r>
+      <w:r>
+        <w:rPr>
+          <w:rFonts w:ascii="Times New Roman" w:hAnsi="Times New Roman" w:cs="Times New Roman"/>
+          <w:sz w:val="28"/>
+          <w:szCs w:val="28"/>
+        </w:rPr>
         <w:t>;</w:t>
       </w:r>
     </w:p>
@@ -718,6 +606,30 @@
           <w:sz w:val="28"/>
           <w:szCs w:val="28"/>
         </w:rPr>
+        <w:t xml:space="preserve"> (с</w:t>
+      </w:r>
+      <w:r>
+        <w:rPr>
+          <w:rFonts w:ascii="Times New Roman" w:hAnsi="Times New Roman" w:cs="Times New Roman"/>
+          <w:sz w:val="28"/>
+          <w:szCs w:val="28"/>
+        </w:rPr>
+        <w:t>истема должна интегрироваться с платежными системами для обеспечения удобства пользователей при оплате заказов</w:t>
+      </w:r>
+      <w:r>
+        <w:rPr>
+          <w:rFonts w:ascii="Times New Roman" w:hAnsi="Times New Roman" w:cs="Times New Roman"/>
+          <w:sz w:val="28"/>
+          <w:szCs w:val="28"/>
+        </w:rPr>
+        <w:t>)</w:t>
+      </w:r>
+      <w:r>
+        <w:rPr>
+          <w:rFonts w:ascii="Times New Roman" w:hAnsi="Times New Roman" w:cs="Times New Roman"/>
+          <w:sz w:val="28"/>
+          <w:szCs w:val="28"/>
+        </w:rPr>
         <w:t>;</w:t>
       </w:r>
     </w:p>
@@ -808,7 +720,7 @@
           <w:sz w:val="28"/>
           <w:szCs w:val="28"/>
         </w:rPr>
-        <w:t>Возможность оценки водителя пользователями после поездки</w:t>
+        <w:t>Система жалоб и обратной связи от пользователей</w:t>
       </w:r>
       <w:r>
         <w:rPr>
@@ -841,7 +753,47 @@
           <w:sz w:val="28"/>
           <w:szCs w:val="28"/>
         </w:rPr>
-        <w:t>Система жалоб и обратной связи от пользователей</w:t>
+        <w:t xml:space="preserve">Генерация отчетов по работе </w:t>
+      </w:r>
+      <w:r>
+        <w:rPr>
+          <w:rFonts w:ascii="Times New Roman" w:hAnsi="Times New Roman" w:cs="Times New Roman"/>
+          <w:sz w:val="28"/>
+          <w:szCs w:val="28"/>
+        </w:rPr>
+        <w:t>веб-сайта</w:t>
+      </w:r>
+      <w:r>
+        <w:rPr>
+          <w:rFonts w:ascii="Times New Roman" w:hAnsi="Times New Roman" w:cs="Times New Roman"/>
+          <w:sz w:val="28"/>
+          <w:szCs w:val="28"/>
+        </w:rPr>
+        <w:t xml:space="preserve"> </w:t>
+      </w:r>
+      <w:r>
+        <w:rPr>
+          <w:rFonts w:ascii="Times New Roman" w:hAnsi="Times New Roman" w:cs="Times New Roman"/>
+          <w:sz w:val="28"/>
+          <w:szCs w:val="28"/>
+        </w:rPr>
+        <w:t xml:space="preserve">(количество </w:t>
+      </w:r>
+      <w:r>
+        <w:rPr>
+          <w:rFonts w:ascii="Times New Roman" w:hAnsi="Times New Roman" w:cs="Times New Roman"/>
+          <w:sz w:val="28"/>
+          <w:szCs w:val="28"/>
+        </w:rPr>
+        <w:t>заказов</w:t>
+      </w:r>
+      <w:r>
+        <w:rPr>
+          <w:rFonts w:ascii="Times New Roman" w:hAnsi="Times New Roman" w:cs="Times New Roman"/>
+          <w:sz w:val="28"/>
+          <w:szCs w:val="28"/>
+        </w:rPr>
+        <w:t>, доходы, расходы)</w:t>
       </w:r>
       <w:r>
         <w:rPr>
@@ -874,47 +826,7 @@
           <w:sz w:val="28"/>
           <w:szCs w:val="28"/>
         </w:rPr>
-        <w:t xml:space="preserve">Генерация отчетов по работе </w:t>
-      </w:r>
-      <w:r>
-        <w:rPr>
-          <w:rFonts w:ascii="Times New Roman" w:hAnsi="Times New Roman" w:cs="Times New Roman"/>
-          <w:sz w:val="28"/>
-          <w:szCs w:val="28"/>
-        </w:rPr>
-        <w:t>веб-сайта</w:t>
-      </w:r>
-      <w:r>
-        <w:rPr>
-          <w:rFonts w:ascii="Times New Roman" w:hAnsi="Times New Roman" w:cs="Times New Roman"/>
-          <w:sz w:val="28"/>
-          <w:szCs w:val="28"/>
-        </w:rPr>
-        <w:t xml:space="preserve"> </w:t>
-      </w:r>
-      <w:r>
-        <w:rPr>
-          <w:rFonts w:ascii="Times New Roman" w:hAnsi="Times New Roman" w:cs="Times New Roman"/>
-          <w:sz w:val="28"/>
-          <w:szCs w:val="28"/>
-        </w:rPr>
-        <w:t xml:space="preserve">(количество </w:t>
-      </w:r>
-      <w:r>
-        <w:rPr>
-          <w:rFonts w:ascii="Times New Roman" w:hAnsi="Times New Roman" w:cs="Times New Roman"/>
-          <w:sz w:val="28"/>
-          <w:szCs w:val="28"/>
-        </w:rPr>
-        <w:t>заказов</w:t>
-      </w:r>
-      <w:r>
-        <w:rPr>
-          <w:rFonts w:ascii="Times New Roman" w:hAnsi="Times New Roman" w:cs="Times New Roman"/>
-          <w:sz w:val="28"/>
-          <w:szCs w:val="28"/>
-        </w:rPr>
-        <w:t>, доходы, расходы)</w:t>
+        <w:t>Система поддержки и помощи пользователям</w:t>
       </w:r>
       <w:r>
         <w:rPr>
@@ -947,8 +859,52 @@
           <w:sz w:val="28"/>
           <w:szCs w:val="28"/>
         </w:rPr>
-        <w:t>Система поддержки и помощи пользователям.</w:t>
-      </w:r>
+        <w:t>Система уведомлений пользователей об изменении статуса заказа</w:t>
+      </w:r>
+      <w:r>
+        <w:rPr>
+          <w:rFonts w:ascii="Times New Roman" w:hAnsi="Times New Roman" w:cs="Times New Roman"/>
+          <w:sz w:val="28"/>
+          <w:szCs w:val="28"/>
+        </w:rPr>
+        <w:t>;</w:t>
+      </w:r>
+    </w:p>
+    <w:p>
+      <w:pPr>
+        <w:pStyle w:val="a6"/>
+      </w:pPr>
+      <w:r>
+        <w:t>Эти задачи позволят создать полноценную информационную систему для заказа товаров с веб-сайта, удовлетворяющую потребности клиентов и обеспечивающую эффективное управление заказами и ассортиментом товаров.</w:t>
+      </w:r>
+    </w:p>
+    <w:p>
+      <w:pPr>
+        <w:spacing w:after="160" w:line="259" w:lineRule="auto"/>
+        <w:rPr>
+          <w:rFonts w:ascii="Times New Roman" w:hAnsi="Times New Roman" w:cs="Times New Roman"/>
+          <w:sz w:val="28"/>
+          <w:szCs w:val="28"/>
+        </w:rPr>
+      </w:pPr>
+      <w:r>
+        <w:rPr>
+          <w:rFonts w:ascii="Times New Roman" w:hAnsi="Times New Roman" w:cs="Times New Roman"/>
+          <w:sz w:val="28"/>
+          <w:szCs w:val="28"/>
+        </w:rPr>
+        <w:br w:type="page"/>
+      </w:r>
+    </w:p>
+    <w:p>
+      <w:pPr>
+        <w:spacing w:after="160" w:line="259" w:lineRule="auto"/>
+        <w:rPr>
+          <w:rFonts w:ascii="Times New Roman" w:hAnsi="Times New Roman" w:cs="Times New Roman"/>
+          <w:sz w:val="28"/>
+          <w:szCs w:val="28"/>
+        </w:rPr>
+      </w:pPr>
     </w:p>
     <w:p>
       <w:pPr>
@@ -1645,10 +1601,9 @@
         <w:pStyle w:val="a3"/>
         <w:numPr>
           <w:ilvl w:val="0"/>
-          <w:numId w:val="4"/>
+          <w:numId w:val="6"/>
         </w:numPr>
         <w:spacing w:after="0"/>
-        <w:ind w:left="0" w:firstLine="709"/>
         <w:jc w:val="both"/>
         <w:rPr>
           <w:rFonts w:ascii="Times New Roman" w:hAnsi="Times New Roman" w:cs="Times New Roman"/>
@@ -1679,10 +1634,9 @@
         <w:pStyle w:val="a3"/>
         <w:numPr>
           <w:ilvl w:val="0"/>
-          <w:numId w:val="4"/>
+          <w:numId w:val="6"/>
         </w:numPr>
         <w:spacing w:after="0"/>
-        <w:ind w:left="0" w:firstLine="709"/>
         <w:jc w:val="both"/>
         <w:rPr>
           <w:rFonts w:ascii="Times New Roman" w:hAnsi="Times New Roman" w:cs="Times New Roman"/>
@@ -1790,10 +1744,9 @@
         <w:pStyle w:val="a3"/>
         <w:numPr>
           <w:ilvl w:val="0"/>
-          <w:numId w:val="4"/>
+          <w:numId w:val="6"/>
         </w:numPr>
         <w:spacing w:after="0"/>
-        <w:ind w:left="0" w:firstLine="709"/>
         <w:jc w:val="both"/>
         <w:rPr>
           <w:rFonts w:ascii="Times New Roman" w:hAnsi="Times New Roman" w:cs="Times New Roman"/>
@@ -1916,10 +1869,9 @@
         <w:pStyle w:val="a3"/>
         <w:numPr>
           <w:ilvl w:val="0"/>
-          <w:numId w:val="4"/>
+          <w:numId w:val="6"/>
         </w:numPr>
         <w:spacing w:after="0"/>
-        <w:ind w:left="0" w:firstLine="709"/>
         <w:jc w:val="both"/>
         <w:rPr>
           <w:rFonts w:ascii="Times New Roman" w:hAnsi="Times New Roman" w:cs="Times New Roman"/>
@@ -1949,7 +1901,159 @@
           <w:sz w:val="28"/>
           <w:szCs w:val="28"/>
         </w:rPr>
-        <w:t>.</w:t>
+        <w:t>;</w:t>
+      </w:r>
+    </w:p>
+    <w:p>
+      <w:pPr>
+        <w:pStyle w:val="a3"/>
+        <w:numPr>
+          <w:ilvl w:val="0"/>
+          <w:numId w:val="6"/>
+        </w:numPr>
+        <w:spacing w:after="0"/>
+        <w:jc w:val="both"/>
+        <w:rPr>
+          <w:rFonts w:ascii="Times New Roman" w:hAnsi="Times New Roman" w:cs="Times New Roman"/>
+          <w:sz w:val="28"/>
+          <w:szCs w:val="28"/>
+        </w:rPr>
+      </w:pPr>
+      <w:r>
+        <w:rPr>
+          <w:rFonts w:ascii="Times New Roman" w:hAnsi="Times New Roman" w:cs="Times New Roman"/>
+          <w:sz w:val="28"/>
+          <w:szCs w:val="28"/>
+        </w:rPr>
+        <w:t xml:space="preserve">Помимо версии для Windows, </w:t>
+      </w:r>
+      <w:proofErr w:type="spellStart"/>
+      <w:r>
+        <w:rPr>
+          <w:rFonts w:ascii="Times New Roman" w:hAnsi="Times New Roman" w:cs="Times New Roman"/>
+          <w:sz w:val="28"/>
+          <w:szCs w:val="28"/>
+        </w:rPr>
+        <w:t>Visio</w:t>
+      </w:r>
+      <w:proofErr w:type="spellEnd"/>
+      <w:r>
+        <w:rPr>
+          <w:rFonts w:ascii="Times New Roman" w:hAnsi="Times New Roman" w:cs="Times New Roman"/>
+          <w:sz w:val="28"/>
+          <w:szCs w:val="28"/>
+        </w:rPr>
+        <w:t xml:space="preserve"> Pro также доступен на платформе </w:t>
+      </w:r>
+      <w:proofErr w:type="spellStart"/>
+      <w:r>
+        <w:rPr>
+          <w:rFonts w:ascii="Times New Roman" w:hAnsi="Times New Roman" w:cs="Times New Roman"/>
+          <w:sz w:val="28"/>
+          <w:szCs w:val="28"/>
+        </w:rPr>
+        <w:t>macOS</w:t>
+      </w:r>
+      <w:proofErr w:type="spellEnd"/>
+      <w:r>
+        <w:rPr>
+          <w:rFonts w:ascii="Times New Roman" w:hAnsi="Times New Roman" w:cs="Times New Roman"/>
+          <w:sz w:val="28"/>
+          <w:szCs w:val="28"/>
+        </w:rPr>
+        <w:t xml:space="preserve"> с использованием виртуализации</w:t>
+      </w:r>
+      <w:r>
+        <w:rPr>
+          <w:rFonts w:ascii="Times New Roman" w:hAnsi="Times New Roman" w:cs="Times New Roman"/>
+          <w:sz w:val="28"/>
+          <w:szCs w:val="28"/>
+        </w:rPr>
+        <w:t>;</w:t>
+      </w:r>
+    </w:p>
+    <w:p>
+      <w:pPr>
+        <w:pStyle w:val="a3"/>
+        <w:numPr>
+          <w:ilvl w:val="0"/>
+          <w:numId w:val="6"/>
+        </w:numPr>
+        <w:spacing w:after="0"/>
+        <w:jc w:val="both"/>
+        <w:rPr>
+          <w:rFonts w:ascii="Times New Roman" w:hAnsi="Times New Roman" w:cs="Times New Roman"/>
+          <w:sz w:val="28"/>
+          <w:szCs w:val="28"/>
+        </w:rPr>
+      </w:pPr>
+      <w:r>
+        <w:rPr>
+          <w:rFonts w:ascii="Times New Roman" w:hAnsi="Times New Roman" w:cs="Times New Roman"/>
+          <w:sz w:val="28"/>
+          <w:szCs w:val="28"/>
+        </w:rPr>
+        <w:t>Пользователи получают доступ к регулярным обновлениям и технической поддержке от Microsoft</w:t>
+      </w:r>
+      <w:r>
+        <w:rPr>
+          <w:rFonts w:ascii="Times New Roman" w:hAnsi="Times New Roman" w:cs="Times New Roman"/>
+          <w:sz w:val="28"/>
+          <w:szCs w:val="28"/>
+        </w:rPr>
+        <w:t>;</w:t>
+      </w:r>
+    </w:p>
+    <w:p>
+      <w:pPr>
+        <w:pStyle w:val="a3"/>
+        <w:numPr>
+          <w:ilvl w:val="0"/>
+          <w:numId w:val="6"/>
+        </w:numPr>
+        <w:spacing w:after="0"/>
+        <w:jc w:val="both"/>
+        <w:rPr>
+          <w:rFonts w:ascii="Times New Roman" w:hAnsi="Times New Roman" w:cs="Times New Roman"/>
+          <w:sz w:val="28"/>
+          <w:szCs w:val="28"/>
+        </w:rPr>
+      </w:pPr>
+      <w:proofErr w:type="spellStart"/>
+      <w:r>
+        <w:rPr>
+          <w:rFonts w:ascii="Times New Roman" w:hAnsi="Times New Roman" w:cs="Times New Roman"/>
+          <w:sz w:val="28"/>
+          <w:szCs w:val="28"/>
+        </w:rPr>
+        <w:t>Visio</w:t>
+      </w:r>
+      <w:proofErr w:type="spellEnd"/>
+      <w:r>
+        <w:rPr>
+          <w:rFonts w:ascii="Times New Roman" w:hAnsi="Times New Roman" w:cs="Times New Roman"/>
+          <w:sz w:val="28"/>
+          <w:szCs w:val="28"/>
+        </w:rPr>
+        <w:t xml:space="preserve"> Pro обеспечивает безопасное хранение и обработку данных, что важно для коммерческого использования и соблюдения стандартов безопасности.</w:t>
+      </w:r>
+    </w:p>
+    <w:p>
+      <w:pPr>
+        <w:spacing w:after="160" w:line="259" w:lineRule="auto"/>
+        <w:rPr>
+          <w:rFonts w:ascii="Times New Roman" w:hAnsi="Times New Roman" w:cs="Times New Roman"/>
+          <w:sz w:val="28"/>
+          <w:szCs w:val="28"/>
+        </w:rPr>
+      </w:pPr>
+      <w:r>
+        <w:rPr>
+          <w:rFonts w:ascii="Times New Roman" w:hAnsi="Times New Roman" w:cs="Times New Roman"/>
+          <w:sz w:val="28"/>
+          <w:szCs w:val="28"/>
+        </w:rPr>
+        <w:br w:type="page"/>
       </w:r>
     </w:p>
     <w:p>
@@ -1977,6 +2081,7 @@
           <w:sz w:val="28"/>
           <w:szCs w:val="28"/>
         </w:rPr>
+        <w:lastRenderedPageBreak/>
         <w:t>Описание практического задания</w:t>
       </w:r>
     </w:p>
@@ -1997,7 +2102,6 @@
           <w:sz w:val="28"/>
           <w:szCs w:val="28"/>
         </w:rPr>
-        <w:lastRenderedPageBreak/>
         <w:t>На рисунке 3.1 и 3.2 можно увидеть контекстную диаграмму и диаграмму первого уровня декомпозиции по теме «</w:t>
       </w:r>
       <w:r>
@@ -2019,25 +2123,16 @@
     </w:p>
     <w:p>
       <w:pPr>
-        <w:spacing w:before="280" w:after="0"/>
-        <w:ind w:left="360"/>
-        <w:jc w:val="center"/>
-        <w:rPr>
-          <w:rFonts w:ascii="Times New Roman" w:hAnsi="Times New Roman" w:cs="Times New Roman"/>
-          <w:sz w:val="28"/>
-          <w:szCs w:val="28"/>
-        </w:rPr>
-      </w:pPr>
-      <w:r>
-        <w:rPr>
-          <w:rFonts w:ascii="Times New Roman" w:hAnsi="Times New Roman" w:cs="Times New Roman"/>
-          <w:sz w:val="28"/>
-          <w:szCs w:val="28"/>
+        <w:pStyle w:val="a5"/>
+      </w:pPr>
+      <w:r>
+        <w:rPr>
+          <w:noProof/>
         </w:rPr>
         <w:drawing>
-          <wp:inline distT="0" distB="0" distL="0" distR="0" wp14:anchorId="27ECF213" wp14:editId="34DB3286">
-            <wp:extent cx="5230368" cy="3057711"/>
-            <wp:effectExtent l="0" t="0" r="8890" b="0"/>
+          <wp:inline distT="0" distB="0" distL="0" distR="0" wp14:anchorId="27ECF213" wp14:editId="383A696D">
+            <wp:extent cx="3990975" cy="2333153"/>
+            <wp:effectExtent l="0" t="0" r="0" b="0"/>
             <wp:docPr id="1" name="Рисунок 1"/>
             <wp:cNvGraphicFramePr>
               <a:graphicFrameLocks xmlns:a="http://schemas.openxmlformats.org/drawingml/2006/main" noChangeAspect="1"/>
@@ -2058,7 +2153,7 @@
                   <pic:spPr>
                     <a:xfrm>
                       <a:off x="0" y="0"/>
-                      <a:ext cx="5237923" cy="3062128"/>
+                      <a:ext cx="4002643" cy="2339974"/>
                     </a:xfrm>
                     <a:prstGeom prst="rect">
                       <a:avLst/>
@@ -2073,46 +2168,25 @@
     </w:p>
     <w:p>
       <w:pPr>
-        <w:spacing w:after="280"/>
-        <w:ind w:left="360"/>
-        <w:jc w:val="center"/>
-        <w:rPr>
-          <w:rFonts w:ascii="Times New Roman" w:hAnsi="Times New Roman" w:cs="Times New Roman"/>
-          <w:sz w:val="28"/>
-          <w:szCs w:val="28"/>
-        </w:rPr>
-      </w:pPr>
-      <w:r>
-        <w:rPr>
-          <w:rFonts w:ascii="Times New Roman" w:hAnsi="Times New Roman" w:cs="Times New Roman"/>
-          <w:sz w:val="28"/>
-          <w:szCs w:val="28"/>
-        </w:rPr>
+        <w:pStyle w:val="a4"/>
+      </w:pPr>
+      <w:r>
         <w:t>Рисунок 3.1 – Контекстная диаграмма</w:t>
       </w:r>
     </w:p>
     <w:p>
       <w:pPr>
-        <w:spacing w:after="0"/>
-        <w:ind w:left="360"/>
-        <w:jc w:val="center"/>
-        <w:rPr>
-          <w:rFonts w:ascii="Times New Roman" w:hAnsi="Times New Roman" w:cs="Times New Roman"/>
-          <w:sz w:val="28"/>
-          <w:szCs w:val="28"/>
-        </w:rPr>
-      </w:pPr>
-      <w:r>
-        <w:rPr>
-          <w:rFonts w:ascii="Times New Roman" w:hAnsi="Times New Roman" w:cs="Times New Roman"/>
-          <w:sz w:val="28"/>
-          <w:szCs w:val="28"/>
+        <w:pStyle w:val="a5"/>
+      </w:pPr>
+      <w:r>
+        <w:rPr>
+          <w:noProof/>
         </w:rPr>
         <w:drawing>
-          <wp:inline distT="0" distB="0" distL="0" distR="0" wp14:anchorId="4F7C513C" wp14:editId="729FC319">
-            <wp:extent cx="4806086" cy="3123571"/>
-            <wp:effectExtent l="0" t="0" r="0" b="635"/>
-            <wp:docPr id="6" name="Рисунок 6"/>
+          <wp:inline distT="0" distB="0" distL="0" distR="0" wp14:anchorId="2443A946" wp14:editId="4A52C206">
+            <wp:extent cx="3971925" cy="2363200"/>
+            <wp:effectExtent l="0" t="0" r="0" b="0"/>
+            <wp:docPr id="2" name="Рисунок 2"/>
             <wp:cNvGraphicFramePr>
               <a:graphicFrameLocks xmlns:a="http://schemas.openxmlformats.org/drawingml/2006/main" noChangeAspect="1"/>
             </wp:cNvGraphicFramePr>
@@ -2132,7 +2206,7 @@
                   <pic:spPr>
                     <a:xfrm>
                       <a:off x="0" y="0"/>
-                      <a:ext cx="4815807" cy="3129889"/>
+                      <a:ext cx="3973820" cy="2364327"/>
                     </a:xfrm>
                     <a:prstGeom prst="rect">
                       <a:avLst/>
@@ -2147,21 +2221,9 @@
     </w:p>
     <w:p>
       <w:pPr>
-        <w:spacing w:after="0"/>
-        <w:ind w:left="360"/>
-        <w:jc w:val="center"/>
-        <w:rPr>
-          <w:rFonts w:ascii="Times New Roman" w:hAnsi="Times New Roman" w:cs="Times New Roman"/>
-          <w:sz w:val="28"/>
-          <w:szCs w:val="28"/>
-        </w:rPr>
-      </w:pPr>
-      <w:r>
-        <w:rPr>
-          <w:rFonts w:ascii="Times New Roman" w:hAnsi="Times New Roman" w:cs="Times New Roman"/>
-          <w:sz w:val="28"/>
-          <w:szCs w:val="28"/>
-        </w:rPr>
+        <w:pStyle w:val="a4"/>
+      </w:pPr>
+      <w:r>
         <w:t>Рисунок 3.2 – Диаграмма первого уровня декомпозиции</w:t>
       </w:r>
     </w:p>
@@ -2190,7 +2252,24 @@
           <w:sz w:val="28"/>
           <w:szCs w:val="28"/>
         </w:rPr>
-        <w:t xml:space="preserve">1. A1: </w:t>
+        <w:t xml:space="preserve">1. </w:t>
+      </w:r>
+      <w:r>
+        <w:rPr>
+          <w:rFonts w:ascii="Times New Roman" w:hAnsi="Times New Roman" w:cs="Times New Roman"/>
+          <w:sz w:val="28"/>
+          <w:szCs w:val="28"/>
+          <w:lang w:val="en-US"/>
+        </w:rPr>
+        <w:t>A</w:t>
+      </w:r>
+      <w:r>
+        <w:rPr>
+          <w:rFonts w:ascii="Times New Roman" w:hAnsi="Times New Roman" w:cs="Times New Roman"/>
+          <w:sz w:val="28"/>
+          <w:szCs w:val="28"/>
+        </w:rPr>
+        <w:t xml:space="preserve">1: </w:t>
       </w:r>
       <w:r>
         <w:rPr>
@@ -2209,6 +2288,26 @@
           <w:numId w:val="5"/>
         </w:numPr>
         <w:spacing w:after="0"/>
+        <w:ind w:hanging="11"/>
+        <w:jc w:val="both"/>
+        <w:rPr>
+          <w:rFonts w:ascii="Times New Roman" w:hAnsi="Times New Roman" w:cs="Times New Roman"/>
+          <w:sz w:val="28"/>
+          <w:szCs w:val="28"/>
+        </w:rPr>
+      </w:pPr>
+      <w:r>
+        <w:rPr>
+          <w:rFonts w:ascii="Times New Roman" w:hAnsi="Times New Roman" w:cs="Times New Roman"/>
+          <w:sz w:val="28"/>
+          <w:szCs w:val="28"/>
+        </w:rPr>
+        <w:t>Вход:</w:t>
+      </w:r>
+    </w:p>
+    <w:p>
+      <w:pPr>
+        <w:spacing w:after="0" w:line="240" w:lineRule="auto"/>
         <w:ind w:firstLine="709"/>
         <w:jc w:val="both"/>
         <w:rPr>
@@ -2223,12 +2322,84 @@
           <w:sz w:val="28"/>
           <w:szCs w:val="28"/>
         </w:rPr>
-        <w:t>Вход:</w:t>
-      </w:r>
-    </w:p>
-    <w:p>
-      <w:pPr>
-        <w:spacing w:after="0"/>
+        <w:t xml:space="preserve">Запросы от пользователей на заказ </w:t>
+      </w:r>
+      <w:r>
+        <w:rPr>
+          <w:rFonts w:ascii="Times New Roman" w:hAnsi="Times New Roman" w:cs="Times New Roman"/>
+          <w:sz w:val="28"/>
+          <w:szCs w:val="28"/>
+        </w:rPr>
+        <w:t>товаров</w:t>
+      </w:r>
+      <w:r>
+        <w:rPr>
+          <w:rFonts w:ascii="Times New Roman" w:hAnsi="Times New Roman" w:cs="Times New Roman"/>
+          <w:sz w:val="28"/>
+          <w:szCs w:val="28"/>
+        </w:rPr>
+        <w:t xml:space="preserve"> (данные о</w:t>
+      </w:r>
+      <w:r>
+        <w:rPr>
+          <w:rFonts w:ascii="Times New Roman" w:hAnsi="Times New Roman" w:cs="Times New Roman"/>
+          <w:sz w:val="28"/>
+          <w:szCs w:val="28"/>
+        </w:rPr>
+        <w:t xml:space="preserve"> названиях товаров</w:t>
+      </w:r>
+      <w:r>
+        <w:rPr>
+          <w:rFonts w:ascii="Times New Roman" w:hAnsi="Times New Roman" w:cs="Times New Roman"/>
+          <w:sz w:val="28"/>
+          <w:szCs w:val="28"/>
+        </w:rPr>
+        <w:t xml:space="preserve">, </w:t>
+      </w:r>
+      <w:r>
+        <w:rPr>
+          <w:rFonts w:ascii="Times New Roman" w:hAnsi="Times New Roman" w:cs="Times New Roman"/>
+          <w:sz w:val="28"/>
+          <w:szCs w:val="28"/>
+        </w:rPr>
+        <w:t>количестве</w:t>
+      </w:r>
+      <w:r>
+        <w:rPr>
+          <w:rFonts w:ascii="Times New Roman" w:hAnsi="Times New Roman" w:cs="Times New Roman"/>
+          <w:sz w:val="28"/>
+          <w:szCs w:val="28"/>
+        </w:rPr>
+        <w:t xml:space="preserve">, </w:t>
+      </w:r>
+      <w:r>
+        <w:rPr>
+          <w:rFonts w:ascii="Times New Roman" w:hAnsi="Times New Roman" w:cs="Times New Roman"/>
+          <w:sz w:val="28"/>
+          <w:szCs w:val="28"/>
+        </w:rPr>
+        <w:t>дате получения</w:t>
+      </w:r>
+      <w:r>
+        <w:rPr>
+          <w:rFonts w:ascii="Times New Roman" w:hAnsi="Times New Roman" w:cs="Times New Roman"/>
+          <w:sz w:val="28"/>
+          <w:szCs w:val="28"/>
+        </w:rPr>
+        <w:t>, способе оплаты и пр.)</w:t>
+      </w:r>
+      <w:r>
+        <w:rPr>
+          <w:rFonts w:ascii="Times New Roman" w:hAnsi="Times New Roman" w:cs="Times New Roman"/>
+          <w:sz w:val="28"/>
+          <w:szCs w:val="28"/>
+        </w:rPr>
+        <w:t>;</w:t>
+      </w:r>
+    </w:p>
+    <w:p>
+      <w:pPr>
+        <w:spacing w:after="0" w:line="240" w:lineRule="auto"/>
         <w:ind w:firstLine="709"/>
         <w:jc w:val="both"/>
         <w:rPr>
@@ -2243,91 +2414,6 @@
           <w:sz w:val="28"/>
           <w:szCs w:val="28"/>
         </w:rPr>
-        <w:t xml:space="preserve">Запросы от пользователей на заказ </w:t>
-      </w:r>
-      <w:r>
-        <w:rPr>
-          <w:rFonts w:ascii="Times New Roman" w:hAnsi="Times New Roman" w:cs="Times New Roman"/>
-          <w:sz w:val="28"/>
-          <w:szCs w:val="28"/>
-        </w:rPr>
-        <w:t>товаров</w:t>
-      </w:r>
-      <w:r>
-        <w:rPr>
-          <w:rFonts w:ascii="Times New Roman" w:hAnsi="Times New Roman" w:cs="Times New Roman"/>
-          <w:sz w:val="28"/>
-          <w:szCs w:val="28"/>
-        </w:rPr>
-        <w:t xml:space="preserve"> (данные о</w:t>
-      </w:r>
-      <w:r>
-        <w:rPr>
-          <w:rFonts w:ascii="Times New Roman" w:hAnsi="Times New Roman" w:cs="Times New Roman"/>
-          <w:sz w:val="28"/>
-          <w:szCs w:val="28"/>
-        </w:rPr>
-        <w:t xml:space="preserve"> названиях товаров</w:t>
-      </w:r>
-      <w:r>
-        <w:rPr>
-          <w:rFonts w:ascii="Times New Roman" w:hAnsi="Times New Roman" w:cs="Times New Roman"/>
-          <w:sz w:val="28"/>
-          <w:szCs w:val="28"/>
-        </w:rPr>
-        <w:t xml:space="preserve">, </w:t>
-      </w:r>
-      <w:r>
-        <w:rPr>
-          <w:rFonts w:ascii="Times New Roman" w:hAnsi="Times New Roman" w:cs="Times New Roman"/>
-          <w:sz w:val="28"/>
-          <w:szCs w:val="28"/>
-        </w:rPr>
-        <w:t>количестве</w:t>
-      </w:r>
-      <w:r>
-        <w:rPr>
-          <w:rFonts w:ascii="Times New Roman" w:hAnsi="Times New Roman" w:cs="Times New Roman"/>
-          <w:sz w:val="28"/>
-          <w:szCs w:val="28"/>
-        </w:rPr>
-        <w:t xml:space="preserve">, </w:t>
-      </w:r>
-      <w:r>
-        <w:rPr>
-          <w:rFonts w:ascii="Times New Roman" w:hAnsi="Times New Roman" w:cs="Times New Roman"/>
-          <w:sz w:val="28"/>
-          <w:szCs w:val="28"/>
-        </w:rPr>
-        <w:t>дате получения</w:t>
-      </w:r>
-      <w:r>
-        <w:rPr>
-          <w:rFonts w:ascii="Times New Roman" w:hAnsi="Times New Roman" w:cs="Times New Roman"/>
-          <w:sz w:val="28"/>
-          <w:szCs w:val="28"/>
-        </w:rPr>
-        <w:t>, способе оплаты и пр.)</w:t>
-      </w:r>
-    </w:p>
-    <w:p>
-      <w:pPr>
-        <w:spacing w:after="0"/>
-        <w:ind w:firstLine="709"/>
-        <w:jc w:val="both"/>
-        <w:rPr>
-          <w:rFonts w:ascii="Times New Roman" w:hAnsi="Times New Roman" w:cs="Times New Roman"/>
-          <w:sz w:val="28"/>
-          <w:szCs w:val="28"/>
-          <w:lang w:val="en-US"/>
-        </w:rPr>
-      </w:pPr>
-      <w:r>
-        <w:rPr>
-          <w:rFonts w:ascii="Times New Roman" w:hAnsi="Times New Roman" w:cs="Times New Roman"/>
-          <w:sz w:val="28"/>
-          <w:szCs w:val="28"/>
-        </w:rPr>
         <w:t>Информация о пользователях и товарах (данные с базы данных проекта о пользователе</w:t>
       </w:r>
       <w:r>
@@ -2345,6 +2431,14 @@
           <w:szCs w:val="28"/>
         </w:rPr>
         <w:t xml:space="preserve"> наличии товара в данный момент и пр.)</w:t>
+      </w:r>
+      <w:r>
+        <w:rPr>
+          <w:rFonts w:ascii="Times New Roman" w:hAnsi="Times New Roman" w:cs="Times New Roman"/>
+          <w:sz w:val="28"/>
+          <w:szCs w:val="28"/>
+        </w:rPr>
+        <w:t>.</w:t>
       </w:r>
     </w:p>
     <w:p>
@@ -2355,27 +2449,26 @@
           <w:numId w:val="5"/>
         </w:numPr>
         <w:spacing w:after="0"/>
-        <w:ind w:firstLine="709"/>
-        <w:jc w:val="both"/>
-        <w:rPr>
-          <w:rFonts w:ascii="Times New Roman" w:hAnsi="Times New Roman" w:cs="Times New Roman"/>
-          <w:sz w:val="28"/>
-          <w:szCs w:val="28"/>
-        </w:rPr>
-      </w:pPr>
-      <w:r>
-        <w:rPr>
-          <w:rFonts w:ascii="Times New Roman" w:hAnsi="Times New Roman" w:cs="Times New Roman"/>
-          <w:sz w:val="28"/>
-          <w:szCs w:val="28"/>
-        </w:rPr>
-        <w:lastRenderedPageBreak/>
+        <w:ind w:hanging="11"/>
+        <w:jc w:val="both"/>
+        <w:rPr>
+          <w:rFonts w:ascii="Times New Roman" w:hAnsi="Times New Roman" w:cs="Times New Roman"/>
+          <w:sz w:val="28"/>
+          <w:szCs w:val="28"/>
+        </w:rPr>
+      </w:pPr>
+      <w:r>
+        <w:rPr>
+          <w:rFonts w:ascii="Times New Roman" w:hAnsi="Times New Roman" w:cs="Times New Roman"/>
+          <w:sz w:val="28"/>
+          <w:szCs w:val="28"/>
+        </w:rPr>
         <w:t>Выход:</w:t>
       </w:r>
     </w:p>
     <w:p>
       <w:pPr>
-        <w:spacing w:after="0"/>
+        <w:spacing w:after="0" w:line="240" w:lineRule="auto"/>
         <w:ind w:firstLine="709"/>
         <w:jc w:val="both"/>
         <w:rPr>
@@ -2449,7 +2542,7 @@
           <w:numId w:val="5"/>
         </w:numPr>
         <w:spacing w:after="0"/>
-        <w:ind w:firstLine="709"/>
+        <w:ind w:hanging="11"/>
         <w:jc w:val="both"/>
         <w:rPr>
           <w:rFonts w:ascii="Times New Roman" w:hAnsi="Times New Roman" w:cs="Times New Roman"/>
@@ -2475,15 +2568,15 @@
           <w:rFonts w:ascii="Times New Roman" w:hAnsi="Times New Roman" w:cs="Times New Roman"/>
           <w:sz w:val="28"/>
           <w:szCs w:val="28"/>
-          <w:lang w:val="en-US"/>
-        </w:rPr>
-      </w:pPr>
-      <w:r>
-        <w:rPr>
-          <w:rFonts w:ascii="Times New Roman" w:hAnsi="Times New Roman" w:cs="Times New Roman"/>
-          <w:sz w:val="28"/>
-          <w:szCs w:val="28"/>
-        </w:rPr>
+        </w:rPr>
+      </w:pPr>
+      <w:r>
+        <w:rPr>
+          <w:rFonts w:ascii="Times New Roman" w:hAnsi="Times New Roman" w:cs="Times New Roman"/>
+          <w:sz w:val="28"/>
+          <w:szCs w:val="28"/>
+        </w:rPr>
+        <w:lastRenderedPageBreak/>
         <w:t>Стандарты обслуживания</w:t>
       </w:r>
       <w:r>
@@ -2554,7 +2647,24 @@
           <w:sz w:val="28"/>
           <w:szCs w:val="28"/>
         </w:rPr>
-        <w:t xml:space="preserve">2. A2: </w:t>
+        <w:t xml:space="preserve">2. </w:t>
+      </w:r>
+      <w:r>
+        <w:rPr>
+          <w:rFonts w:ascii="Times New Roman" w:hAnsi="Times New Roman" w:cs="Times New Roman"/>
+          <w:sz w:val="28"/>
+          <w:szCs w:val="28"/>
+          <w:lang w:val="en-US"/>
+        </w:rPr>
+        <w:t>A</w:t>
+      </w:r>
+      <w:r>
+        <w:rPr>
+          <w:rFonts w:ascii="Times New Roman" w:hAnsi="Times New Roman" w:cs="Times New Roman"/>
+          <w:sz w:val="28"/>
+          <w:szCs w:val="28"/>
+        </w:rPr>
+        <w:t xml:space="preserve">2: </w:t>
       </w:r>
       <w:r>
         <w:rPr>
@@ -2573,33 +2683,32 @@
           <w:numId w:val="5"/>
         </w:numPr>
         <w:spacing w:after="0"/>
+        <w:ind w:hanging="11"/>
+        <w:jc w:val="both"/>
+        <w:rPr>
+          <w:rFonts w:ascii="Times New Roman" w:hAnsi="Times New Roman" w:cs="Times New Roman"/>
+          <w:sz w:val="28"/>
+          <w:szCs w:val="28"/>
+        </w:rPr>
+      </w:pPr>
+      <w:r>
+        <w:rPr>
+          <w:rFonts w:ascii="Times New Roman" w:hAnsi="Times New Roman" w:cs="Times New Roman"/>
+          <w:sz w:val="28"/>
+          <w:szCs w:val="28"/>
+        </w:rPr>
+        <w:t>Вход:</w:t>
+      </w:r>
+    </w:p>
+    <w:p>
+      <w:pPr>
+        <w:spacing w:after="0" w:line="240" w:lineRule="auto"/>
         <w:ind w:firstLine="709"/>
         <w:jc w:val="both"/>
         <w:rPr>
           <w:rFonts w:ascii="Times New Roman" w:hAnsi="Times New Roman" w:cs="Times New Roman"/>
           <w:sz w:val="28"/>
           <w:szCs w:val="28"/>
-        </w:rPr>
-      </w:pPr>
-      <w:r>
-        <w:rPr>
-          <w:rFonts w:ascii="Times New Roman" w:hAnsi="Times New Roman" w:cs="Times New Roman"/>
-          <w:sz w:val="28"/>
-          <w:szCs w:val="28"/>
-        </w:rPr>
-        <w:t>Вход:</w:t>
-      </w:r>
-    </w:p>
-    <w:p>
-      <w:pPr>
-        <w:spacing w:after="0"/>
-        <w:ind w:firstLine="709"/>
-        <w:jc w:val="both"/>
-        <w:rPr>
-          <w:rFonts w:ascii="Times New Roman" w:hAnsi="Times New Roman" w:cs="Times New Roman"/>
-          <w:sz w:val="28"/>
-          <w:szCs w:val="28"/>
-          <w:lang w:val="en-US"/>
         </w:rPr>
       </w:pPr>
       <w:r>
@@ -2667,7 +2776,7 @@
           <w:numId w:val="5"/>
         </w:numPr>
         <w:spacing w:after="0"/>
-        <w:ind w:firstLine="709"/>
+        <w:ind w:hanging="11"/>
         <w:jc w:val="both"/>
         <w:rPr>
           <w:rFonts w:ascii="Times New Roman" w:hAnsi="Times New Roman" w:cs="Times New Roman"/>
@@ -2686,7 +2795,7 @@
     </w:p>
     <w:p>
       <w:pPr>
-        <w:spacing w:after="0"/>
+        <w:spacing w:after="0" w:line="240" w:lineRule="auto"/>
         <w:ind w:firstLine="709"/>
         <w:jc w:val="both"/>
         <w:rPr>
@@ -2752,6 +2861,42 @@
           <w:numId w:val="5"/>
         </w:numPr>
         <w:spacing w:after="0"/>
+        <w:ind w:hanging="11"/>
+        <w:jc w:val="both"/>
+        <w:rPr>
+          <w:rFonts w:ascii="Times New Roman" w:hAnsi="Times New Roman" w:cs="Times New Roman"/>
+          <w:sz w:val="28"/>
+          <w:szCs w:val="28"/>
+        </w:rPr>
+      </w:pPr>
+      <w:r>
+        <w:rPr>
+          <w:rFonts w:ascii="Times New Roman" w:hAnsi="Times New Roman" w:cs="Times New Roman"/>
+          <w:sz w:val="28"/>
+          <w:szCs w:val="28"/>
+        </w:rPr>
+        <w:t>В</w:t>
+      </w:r>
+      <w:r>
+        <w:rPr>
+          <w:rFonts w:ascii="Times New Roman" w:hAnsi="Times New Roman" w:cs="Times New Roman"/>
+          <w:sz w:val="28"/>
+          <w:szCs w:val="28"/>
+        </w:rPr>
+        <w:t>ы</w:t>
+      </w:r>
+      <w:r>
+        <w:rPr>
+          <w:rFonts w:ascii="Times New Roman" w:hAnsi="Times New Roman" w:cs="Times New Roman"/>
+          <w:sz w:val="28"/>
+          <w:szCs w:val="28"/>
+        </w:rPr>
+        <w:t>ход:</w:t>
+      </w:r>
+    </w:p>
+    <w:p>
+      <w:pPr>
+        <w:spacing w:after="0" w:line="240" w:lineRule="auto"/>
         <w:ind w:firstLine="709"/>
         <w:jc w:val="both"/>
         <w:rPr>
@@ -2766,28 +2911,52 @@
           <w:sz w:val="28"/>
           <w:szCs w:val="28"/>
         </w:rPr>
-        <w:t>В</w:t>
-      </w:r>
-      <w:r>
-        <w:rPr>
-          <w:rFonts w:ascii="Times New Roman" w:hAnsi="Times New Roman" w:cs="Times New Roman"/>
-          <w:sz w:val="28"/>
-          <w:szCs w:val="28"/>
-        </w:rPr>
-        <w:t>ы</w:t>
-      </w:r>
-      <w:r>
-        <w:rPr>
-          <w:rFonts w:ascii="Times New Roman" w:hAnsi="Times New Roman" w:cs="Times New Roman"/>
-          <w:sz w:val="28"/>
-          <w:szCs w:val="28"/>
-        </w:rPr>
-        <w:t>ход:</w:t>
-      </w:r>
-    </w:p>
-    <w:p>
-      <w:pPr>
-        <w:spacing w:after="0"/>
+        <w:t>Акционный перечень товаров</w:t>
+      </w:r>
+      <w:r>
+        <w:rPr>
+          <w:rFonts w:ascii="Times New Roman" w:hAnsi="Times New Roman" w:cs="Times New Roman"/>
+          <w:sz w:val="28"/>
+          <w:szCs w:val="28"/>
+        </w:rPr>
+        <w:t xml:space="preserve"> </w:t>
+      </w:r>
+      <w:r>
+        <w:rPr>
+          <w:rFonts w:ascii="Times New Roman" w:hAnsi="Times New Roman" w:cs="Times New Roman"/>
+          <w:sz w:val="28"/>
+          <w:szCs w:val="28"/>
+        </w:rPr>
+        <w:t>(список товаров</w:t>
+      </w:r>
+      <w:r>
+        <w:rPr>
+          <w:rFonts w:ascii="Times New Roman" w:hAnsi="Times New Roman" w:cs="Times New Roman"/>
+          <w:sz w:val="28"/>
+          <w:szCs w:val="28"/>
+        </w:rPr>
+        <w:t>,</w:t>
+      </w:r>
+      <w:r>
+        <w:rPr>
+          <w:rFonts w:ascii="Times New Roman" w:hAnsi="Times New Roman" w:cs="Times New Roman"/>
+          <w:sz w:val="28"/>
+          <w:szCs w:val="28"/>
+        </w:rPr>
+        <w:t xml:space="preserve"> попадающих под акционные условия)</w:t>
+      </w:r>
+      <w:r>
+        <w:rPr>
+          <w:rFonts w:ascii="Times New Roman" w:hAnsi="Times New Roman" w:cs="Times New Roman"/>
+          <w:sz w:val="28"/>
+          <w:szCs w:val="28"/>
+        </w:rPr>
+        <w:t>.</w:t>
+      </w:r>
+    </w:p>
+    <w:p>
+      <w:pPr>
+        <w:spacing w:after="0" w:line="240" w:lineRule="auto"/>
         <w:ind w:firstLine="709"/>
         <w:jc w:val="both"/>
         <w:rPr>
@@ -2802,66 +2971,6 @@
           <w:sz w:val="28"/>
           <w:szCs w:val="28"/>
         </w:rPr>
-        <w:t>Акционный перечень товаров</w:t>
-      </w:r>
-      <w:r>
-        <w:rPr>
-          <w:rFonts w:ascii="Times New Roman" w:hAnsi="Times New Roman" w:cs="Times New Roman"/>
-          <w:sz w:val="28"/>
-          <w:szCs w:val="28"/>
-        </w:rPr>
-        <w:t xml:space="preserve"> </w:t>
-      </w:r>
-      <w:r>
-        <w:rPr>
-          <w:rFonts w:ascii="Times New Roman" w:hAnsi="Times New Roman" w:cs="Times New Roman"/>
-          <w:sz w:val="28"/>
-          <w:szCs w:val="28"/>
-        </w:rPr>
-        <w:t>(список товаров</w:t>
-      </w:r>
-      <w:r>
-        <w:rPr>
-          <w:rFonts w:ascii="Times New Roman" w:hAnsi="Times New Roman" w:cs="Times New Roman"/>
-          <w:sz w:val="28"/>
-          <w:szCs w:val="28"/>
-        </w:rPr>
-        <w:t>,</w:t>
-      </w:r>
-      <w:r>
-        <w:rPr>
-          <w:rFonts w:ascii="Times New Roman" w:hAnsi="Times New Roman" w:cs="Times New Roman"/>
-          <w:sz w:val="28"/>
-          <w:szCs w:val="28"/>
-        </w:rPr>
-        <w:t xml:space="preserve"> попадающих под акционные условия)</w:t>
-      </w:r>
-      <w:r>
-        <w:rPr>
-          <w:rFonts w:ascii="Times New Roman" w:hAnsi="Times New Roman" w:cs="Times New Roman"/>
-          <w:sz w:val="28"/>
-          <w:szCs w:val="28"/>
-        </w:rPr>
-        <w:t>.</w:t>
-      </w:r>
-    </w:p>
-    <w:p>
-      <w:pPr>
-        <w:spacing w:after="0"/>
-        <w:ind w:firstLine="709"/>
-        <w:jc w:val="both"/>
-        <w:rPr>
-          <w:rFonts w:ascii="Times New Roman" w:hAnsi="Times New Roman" w:cs="Times New Roman"/>
-          <w:sz w:val="28"/>
-          <w:szCs w:val="28"/>
-        </w:rPr>
-      </w:pPr>
-      <w:r>
-        <w:rPr>
-          <w:rFonts w:ascii="Times New Roman" w:hAnsi="Times New Roman" w:cs="Times New Roman"/>
-          <w:sz w:val="28"/>
-          <w:szCs w:val="28"/>
-        </w:rPr>
         <w:t>3.</w:t>
       </w:r>
       <w:r>
@@ -2870,7 +2979,24 @@
           <w:sz w:val="28"/>
           <w:szCs w:val="28"/>
         </w:rPr>
-        <w:t xml:space="preserve">3. A3: </w:t>
+        <w:t xml:space="preserve">3. </w:t>
+      </w:r>
+      <w:r>
+        <w:rPr>
+          <w:rFonts w:ascii="Times New Roman" w:hAnsi="Times New Roman" w:cs="Times New Roman"/>
+          <w:sz w:val="28"/>
+          <w:szCs w:val="28"/>
+          <w:lang w:val="en-US"/>
+        </w:rPr>
+        <w:t>A</w:t>
+      </w:r>
+      <w:r>
+        <w:rPr>
+          <w:rFonts w:ascii="Times New Roman" w:hAnsi="Times New Roman" w:cs="Times New Roman"/>
+          <w:sz w:val="28"/>
+          <w:szCs w:val="28"/>
+        </w:rPr>
+        <w:t xml:space="preserve">3: </w:t>
       </w:r>
       <w:r>
         <w:rPr>
@@ -2888,7 +3014,27 @@
           <w:ilvl w:val="0"/>
           <w:numId w:val="5"/>
         </w:numPr>
-        <w:spacing w:after="0"/>
+        <w:spacing w:after="0" w:line="240" w:lineRule="auto"/>
+        <w:ind w:left="0" w:firstLine="709"/>
+        <w:jc w:val="both"/>
+        <w:rPr>
+          <w:rFonts w:ascii="Times New Roman" w:hAnsi="Times New Roman" w:cs="Times New Roman"/>
+          <w:sz w:val="28"/>
+          <w:szCs w:val="28"/>
+        </w:rPr>
+      </w:pPr>
+      <w:r>
+        <w:rPr>
+          <w:rFonts w:ascii="Times New Roman" w:hAnsi="Times New Roman" w:cs="Times New Roman"/>
+          <w:sz w:val="28"/>
+          <w:szCs w:val="28"/>
+        </w:rPr>
+        <w:t>Вход:</w:t>
+      </w:r>
+    </w:p>
+    <w:p>
+      <w:pPr>
+        <w:spacing w:after="0" w:line="240" w:lineRule="auto"/>
         <w:ind w:firstLine="709"/>
         <w:jc w:val="both"/>
         <w:rPr>
@@ -2903,26 +3049,6 @@
           <w:sz w:val="28"/>
           <w:szCs w:val="28"/>
         </w:rPr>
-        <w:t>Вход:</w:t>
-      </w:r>
-    </w:p>
-    <w:p>
-      <w:pPr>
-        <w:spacing w:after="0"/>
-        <w:ind w:firstLine="709"/>
-        <w:jc w:val="both"/>
-        <w:rPr>
-          <w:rFonts w:ascii="Times New Roman" w:hAnsi="Times New Roman" w:cs="Times New Roman"/>
-          <w:sz w:val="28"/>
-          <w:szCs w:val="28"/>
-        </w:rPr>
-      </w:pPr>
-      <w:r>
-        <w:rPr>
-          <w:rFonts w:ascii="Times New Roman" w:hAnsi="Times New Roman" w:cs="Times New Roman"/>
-          <w:sz w:val="28"/>
-          <w:szCs w:val="28"/>
-        </w:rPr>
         <w:t>Общий список товаров</w:t>
       </w:r>
       <w:r>
@@ -2947,12 +3073,20 @@
           <w:sz w:val="28"/>
           <w:szCs w:val="28"/>
         </w:rPr>
-        <w:t>).</w:t>
-      </w:r>
-    </w:p>
-    <w:p>
-      <w:pPr>
-        <w:spacing w:after="0"/>
+        <w:t>)</w:t>
+      </w:r>
+      <w:r>
+        <w:rPr>
+          <w:rFonts w:ascii="Times New Roman" w:hAnsi="Times New Roman" w:cs="Times New Roman"/>
+          <w:sz w:val="28"/>
+          <w:szCs w:val="28"/>
+        </w:rPr>
+        <w:t>;</w:t>
+      </w:r>
+    </w:p>
+    <w:p>
+      <w:pPr>
+        <w:spacing w:after="0" w:line="240" w:lineRule="auto"/>
         <w:ind w:firstLine="709"/>
         <w:jc w:val="both"/>
         <w:rPr>
@@ -3017,8 +3151,8 @@
           <w:ilvl w:val="0"/>
           <w:numId w:val="5"/>
         </w:numPr>
-        <w:spacing w:after="0"/>
-        <w:ind w:firstLine="709"/>
+        <w:spacing w:after="0" w:line="240" w:lineRule="auto"/>
+        <w:ind w:left="0" w:firstLine="709"/>
         <w:jc w:val="both"/>
         <w:rPr>
           <w:rFonts w:ascii="Times New Roman" w:hAnsi="Times New Roman" w:cs="Times New Roman"/>
@@ -3037,7 +3171,7 @@
     </w:p>
     <w:p>
       <w:pPr>
-        <w:spacing w:after="0"/>
+        <w:spacing w:after="0" w:line="240" w:lineRule="auto"/>
         <w:ind w:firstLine="709"/>
         <w:jc w:val="both"/>
         <w:rPr>
@@ -3062,7 +3196,27 @@
           <w:ilvl w:val="0"/>
           <w:numId w:val="5"/>
         </w:numPr>
-        <w:spacing w:after="0"/>
+        <w:spacing w:after="0" w:line="240" w:lineRule="auto"/>
+        <w:ind w:left="0" w:firstLine="709"/>
+        <w:jc w:val="both"/>
+        <w:rPr>
+          <w:rFonts w:ascii="Times New Roman" w:hAnsi="Times New Roman" w:cs="Times New Roman"/>
+          <w:sz w:val="28"/>
+          <w:szCs w:val="28"/>
+        </w:rPr>
+      </w:pPr>
+      <w:r>
+        <w:rPr>
+          <w:rFonts w:ascii="Times New Roman" w:hAnsi="Times New Roman" w:cs="Times New Roman"/>
+          <w:sz w:val="28"/>
+          <w:szCs w:val="28"/>
+        </w:rPr>
+        <w:t>Управление:</w:t>
+      </w:r>
+    </w:p>
+    <w:p>
+      <w:pPr>
+        <w:spacing w:after="0" w:line="240" w:lineRule="auto"/>
         <w:ind w:firstLine="709"/>
         <w:jc w:val="both"/>
         <w:rPr>
@@ -3077,77 +3231,37 @@
           <w:sz w:val="28"/>
           <w:szCs w:val="28"/>
         </w:rPr>
-        <w:t>Управление:</w:t>
-      </w:r>
-    </w:p>
-    <w:p>
-      <w:pPr>
-        <w:spacing w:after="0"/>
+        <w:t>Стандарты обслуживания</w:t>
+      </w:r>
+      <w:r>
+        <w:rPr>
+          <w:rFonts w:ascii="Times New Roman" w:hAnsi="Times New Roman" w:cs="Times New Roman"/>
+          <w:sz w:val="28"/>
+          <w:szCs w:val="28"/>
+        </w:rPr>
+        <w:t xml:space="preserve"> (</w:t>
+      </w:r>
+      <w:r>
+        <w:rPr>
+          <w:rFonts w:ascii="Times New Roman" w:hAnsi="Times New Roman" w:cs="Times New Roman"/>
+          <w:sz w:val="28"/>
+          <w:szCs w:val="28"/>
+        </w:rPr>
+        <w:t>соответствие складской информации</w:t>
+      </w:r>
+      <w:r>
+        <w:rPr>
+          <w:rFonts w:ascii="Times New Roman" w:hAnsi="Times New Roman" w:cs="Times New Roman"/>
+          <w:sz w:val="28"/>
+          <w:szCs w:val="28"/>
+        </w:rPr>
+        <w:t>).</w:t>
+      </w:r>
+    </w:p>
+    <w:p>
+      <w:pPr>
+        <w:spacing w:after="0" w:line="240" w:lineRule="auto"/>
         <w:ind w:firstLine="709"/>
-        <w:jc w:val="both"/>
-        <w:rPr>
-          <w:rFonts w:ascii="Times New Roman" w:hAnsi="Times New Roman" w:cs="Times New Roman"/>
-          <w:sz w:val="28"/>
-          <w:szCs w:val="28"/>
-        </w:rPr>
-      </w:pPr>
-      <w:r>
-        <w:rPr>
-          <w:rFonts w:ascii="Times New Roman" w:hAnsi="Times New Roman" w:cs="Times New Roman"/>
-          <w:sz w:val="28"/>
-          <w:szCs w:val="28"/>
-        </w:rPr>
-        <w:t>Стандарты обслуживания</w:t>
-      </w:r>
-      <w:r>
-        <w:rPr>
-          <w:rFonts w:ascii="Times New Roman" w:hAnsi="Times New Roman" w:cs="Times New Roman"/>
-          <w:sz w:val="28"/>
-          <w:szCs w:val="28"/>
-        </w:rPr>
-        <w:t xml:space="preserve"> (</w:t>
-      </w:r>
-      <w:r>
-        <w:rPr>
-          <w:rFonts w:ascii="Times New Roman" w:hAnsi="Times New Roman" w:cs="Times New Roman"/>
-          <w:sz w:val="28"/>
-          <w:szCs w:val="28"/>
-        </w:rPr>
-        <w:t>соответствие складской информации</w:t>
-      </w:r>
-      <w:r>
-        <w:rPr>
-          <w:rFonts w:ascii="Times New Roman" w:hAnsi="Times New Roman" w:cs="Times New Roman"/>
-          <w:sz w:val="28"/>
-          <w:szCs w:val="28"/>
-        </w:rPr>
-        <w:t>,</w:t>
-      </w:r>
-      <w:r>
-        <w:rPr>
-          <w:rFonts w:ascii="Times New Roman" w:hAnsi="Times New Roman" w:cs="Times New Roman"/>
-          <w:sz w:val="28"/>
-          <w:szCs w:val="28"/>
-        </w:rPr>
-        <w:t>).</w:t>
-      </w:r>
-    </w:p>
-    <w:p>
-      <w:pPr>
-        <w:spacing w:after="0"/>
-        <w:ind w:firstLine="709"/>
-        <w:jc w:val="both"/>
-        <w:rPr>
-          <w:rFonts w:ascii="Times New Roman" w:hAnsi="Times New Roman" w:cs="Times New Roman"/>
-          <w:sz w:val="28"/>
-          <w:szCs w:val="28"/>
-        </w:rPr>
-      </w:pPr>
-    </w:p>
-    <w:p>
-      <w:pPr>
-        <w:spacing w:after="0"/>
-        <w:ind w:firstLine="708"/>
         <w:jc w:val="both"/>
         <w:rPr>
           <w:rFonts w:ascii="Times New Roman" w:hAnsi="Times New Roman" w:cs="Times New Roman"/>
@@ -3196,7 +3310,7 @@
           <w:ilvl w:val="0"/>
           <w:numId w:val="5"/>
         </w:numPr>
-        <w:spacing w:after="0"/>
+        <w:spacing w:after="0" w:line="240" w:lineRule="auto"/>
         <w:ind w:left="0" w:firstLine="709"/>
         <w:jc w:val="both"/>
         <w:rPr>
@@ -3315,7 +3429,7 @@
           <w:sz w:val="28"/>
           <w:szCs w:val="28"/>
         </w:rPr>
-        <w:t>.</w:t>
+        <w:t>;</w:t>
       </w:r>
     </w:p>
     <w:p>
@@ -3325,7 +3439,7 @@
           <w:ilvl w:val="0"/>
           <w:numId w:val="5"/>
         </w:numPr>
-        <w:spacing w:after="0"/>
+        <w:spacing w:after="0" w:line="240" w:lineRule="auto"/>
         <w:ind w:left="0" w:firstLine="709"/>
         <w:jc w:val="both"/>
         <w:rPr>
@@ -3356,31 +3470,15 @@
           <w:sz w:val="28"/>
           <w:szCs w:val="28"/>
         </w:rPr>
-        <w:t>Данные о зарегистрированных товарах</w:t>
-      </w:r>
-      <w:r>
-        <w:rPr>
-          <w:rFonts w:ascii="Times New Roman" w:hAnsi="Times New Roman" w:cs="Times New Roman"/>
-          <w:sz w:val="28"/>
-          <w:szCs w:val="28"/>
-        </w:rPr>
-        <w:t xml:space="preserve"> (</w:t>
-      </w:r>
-      <w:r>
-        <w:rPr>
-          <w:rFonts w:ascii="Times New Roman" w:hAnsi="Times New Roman" w:cs="Times New Roman"/>
-          <w:sz w:val="28"/>
-          <w:szCs w:val="28"/>
-        </w:rPr>
-        <w:t>наименование, описание, цены, наличие на складе, изображения и другие характеристики</w:t>
-      </w:r>
-      <w:r>
-        <w:rPr>
-          <w:rFonts w:ascii="Times New Roman" w:hAnsi="Times New Roman" w:cs="Times New Roman"/>
-          <w:sz w:val="28"/>
-          <w:szCs w:val="28"/>
-        </w:rPr>
-        <w:t>).</w:t>
+        <w:t>Данные о зарегистрированных товарах (наименование, описание, цены, наличие на складе, изображения и другие характеристики)</w:t>
+      </w:r>
+      <w:r>
+        <w:rPr>
+          <w:rFonts w:ascii="Times New Roman" w:hAnsi="Times New Roman" w:cs="Times New Roman"/>
+          <w:sz w:val="28"/>
+          <w:szCs w:val="28"/>
+        </w:rPr>
+        <w:t>;</w:t>
       </w:r>
     </w:p>
     <w:p>
@@ -3390,7 +3488,7 @@
           <w:ilvl w:val="0"/>
           <w:numId w:val="5"/>
         </w:numPr>
-        <w:spacing w:after="0"/>
+        <w:spacing w:after="0" w:line="240" w:lineRule="auto"/>
         <w:ind w:left="0" w:firstLine="709"/>
         <w:jc w:val="both"/>
         <w:rPr>
@@ -3437,23 +3535,15 @@
           <w:sz w:val="28"/>
           <w:szCs w:val="28"/>
         </w:rPr>
-        <w:t>(</w:t>
-      </w:r>
-      <w:r>
-        <w:rPr>
-          <w:rFonts w:ascii="Times New Roman" w:hAnsi="Times New Roman" w:cs="Times New Roman"/>
-          <w:sz w:val="28"/>
-          <w:szCs w:val="28"/>
-        </w:rPr>
-        <w:t>информацию о выбранных товарам, адресе доставки, стоимости и статусе выполнения заказа</w:t>
-      </w:r>
-      <w:r>
-        <w:rPr>
-          <w:rFonts w:ascii="Times New Roman" w:hAnsi="Times New Roman" w:cs="Times New Roman"/>
-          <w:sz w:val="28"/>
-          <w:szCs w:val="28"/>
-        </w:rPr>
-        <w:t>)</w:t>
+        <w:t>(информацию о выбранных товарам, адресе доставки, стоимости и статусе выполнения заказа)</w:t>
+      </w:r>
+      <w:r>
+        <w:rPr>
+          <w:rFonts w:ascii="Times New Roman" w:hAnsi="Times New Roman" w:cs="Times New Roman"/>
+          <w:sz w:val="28"/>
+          <w:szCs w:val="28"/>
+        </w:rPr>
+        <w:t>;</w:t>
       </w:r>
     </w:p>
     <w:p>
@@ -3463,7 +3553,7 @@
           <w:ilvl w:val="0"/>
           <w:numId w:val="5"/>
         </w:numPr>
-        <w:spacing w:after="0"/>
+        <w:spacing w:after="0" w:line="240" w:lineRule="auto"/>
         <w:ind w:left="0" w:firstLine="709"/>
         <w:jc w:val="both"/>
         <w:rPr>
@@ -4054,6 +4144,119 @@
       </w:pPr>
     </w:lvl>
   </w:abstractNum>
+  <w:abstractNum w:abstractNumId="5" w15:restartNumberingAfterBreak="0">
+    <w:nsid w:val="6CA70A3E"/>
+    <w:multiLevelType w:val="hybridMultilevel"/>
+    <w:tmpl w:val="2668CF38"/>
+    <w:lvl w:ilvl="0" w:tplc="7A30DF1A">
+      <w:start w:val="1"/>
+      <w:numFmt w:val="bullet"/>
+      <w:lvlText w:val=""/>
+      <w:lvlJc w:val="left"/>
+      <w:pPr>
+        <w:ind w:left="1429" w:hanging="360"/>
+      </w:pPr>
+      <w:rPr>
+        <w:rFonts w:ascii="Symbol" w:hAnsi="Symbol" w:hint="default"/>
+      </w:rPr>
+    </w:lvl>
+    <w:lvl w:ilvl="1" w:tplc="04190003" w:tentative="1">
+      <w:start w:val="1"/>
+      <w:numFmt w:val="bullet"/>
+      <w:lvlText w:val="o"/>
+      <w:lvlJc w:val="left"/>
+      <w:pPr>
+        <w:ind w:left="2149" w:hanging="360"/>
+      </w:pPr>
+      <w:rPr>
+        <w:rFonts w:ascii="Courier New" w:hAnsi="Courier New" w:cs="Courier New" w:hint="default"/>
+      </w:rPr>
+    </w:lvl>
+    <w:lvl w:ilvl="2" w:tplc="04190005" w:tentative="1">
+      <w:start w:val="1"/>
+      <w:numFmt w:val="bullet"/>
+      <w:lvlText w:val=""/>
+      <w:lvlJc w:val="left"/>
+      <w:pPr>
+        <w:ind w:left="2869" w:hanging="360"/>
+      </w:pPr>
+      <w:rPr>
+        <w:rFonts w:ascii="Wingdings" w:hAnsi="Wingdings" w:hint="default"/>
+      </w:rPr>
+    </w:lvl>
+    <w:lvl w:ilvl="3" w:tplc="04190001" w:tentative="1">
+      <w:start w:val="1"/>
+      <w:numFmt w:val="bullet"/>
+      <w:lvlText w:val=""/>
+      <w:lvlJc w:val="left"/>
+      <w:pPr>
+        <w:ind w:left="3589" w:hanging="360"/>
+      </w:pPr>
+      <w:rPr>
+        <w:rFonts w:ascii="Symbol" w:hAnsi="Symbol" w:hint="default"/>
+      </w:rPr>
+    </w:lvl>
+    <w:lvl w:ilvl="4" w:tplc="04190003" w:tentative="1">
+      <w:start w:val="1"/>
+      <w:numFmt w:val="bullet"/>
+      <w:lvlText w:val="o"/>
+      <w:lvlJc w:val="left"/>
+      <w:pPr>
+        <w:ind w:left="4309" w:hanging="360"/>
+      </w:pPr>
+      <w:rPr>
+        <w:rFonts w:ascii="Courier New" w:hAnsi="Courier New" w:cs="Courier New" w:hint="default"/>
+      </w:rPr>
+    </w:lvl>
+    <w:lvl w:ilvl="5" w:tplc="04190005" w:tentative="1">
+      <w:start w:val="1"/>
+      <w:numFmt w:val="bullet"/>
+      <w:lvlText w:val=""/>
+      <w:lvlJc w:val="left"/>
+      <w:pPr>
+        <w:ind w:left="5029" w:hanging="360"/>
+      </w:pPr>
+      <w:rPr>
+        <w:rFonts w:ascii="Wingdings" w:hAnsi="Wingdings" w:hint="default"/>
+      </w:rPr>
+    </w:lvl>
+    <w:lvl w:ilvl="6" w:tplc="04190001" w:tentative="1">
+      <w:start w:val="1"/>
+      <w:numFmt w:val="bullet"/>
+      <w:lvlText w:val=""/>
+      <w:lvlJc w:val="left"/>
+      <w:pPr>
+        <w:ind w:left="5749" w:hanging="360"/>
+      </w:pPr>
+      <w:rPr>
+        <w:rFonts w:ascii="Symbol" w:hAnsi="Symbol" w:hint="default"/>
+      </w:rPr>
+    </w:lvl>
+    <w:lvl w:ilvl="7" w:tplc="04190003" w:tentative="1">
+      <w:start w:val="1"/>
+      <w:numFmt w:val="bullet"/>
+      <w:lvlText w:val="o"/>
+      <w:lvlJc w:val="left"/>
+      <w:pPr>
+        <w:ind w:left="6469" w:hanging="360"/>
+      </w:pPr>
+      <w:rPr>
+        <w:rFonts w:ascii="Courier New" w:hAnsi="Courier New" w:cs="Courier New" w:hint="default"/>
+      </w:rPr>
+    </w:lvl>
+    <w:lvl w:ilvl="8" w:tplc="04190005" w:tentative="1">
+      <w:start w:val="1"/>
+      <w:numFmt w:val="bullet"/>
+      <w:lvlText w:val=""/>
+      <w:lvlJc w:val="left"/>
+      <w:pPr>
+        <w:ind w:left="7189" w:hanging="360"/>
+      </w:pPr>
+      <w:rPr>
+        <w:rFonts w:ascii="Wingdings" w:hAnsi="Wingdings" w:hint="default"/>
+      </w:rPr>
+    </w:lvl>
+  </w:abstractNum>
   <w:num w:numId="1">
     <w:abstractNumId w:val="4"/>
   </w:num>
@@ -4068,6 +4271,9 @@
   </w:num>
   <w:num w:numId="5">
     <w:abstractNumId w:val="3"/>
+  </w:num>
+  <w:num w:numId="6">
+    <w:abstractNumId w:val="5"/>
   </w:num>
 </w:numbering>
 </file>
@@ -4513,6 +4719,67 @@
       <w:contextualSpacing/>
     </w:pPr>
   </w:style>
+  <w:style w:type="paragraph" w:customStyle="1" w:styleId="a4">
+    <w:name w:val="Подрисуночная подпись"/>
+    <w:basedOn w:val="a"/>
+    <w:next w:val="a"/>
+    <w:qFormat/>
+    <w:rsid w:val="004A297B"/>
+    <w:pPr>
+      <w:keepLines/>
+      <w:spacing w:after="280" w:line="240" w:lineRule="auto"/>
+      <w:jc w:val="center"/>
+    </w:pPr>
+    <w:rPr>
+      <w:rFonts w:ascii="Times New Roman" w:eastAsia="Calibri" w:hAnsi="Times New Roman" w:cs="Times New Roman"/>
+      <w:sz w:val="28"/>
+    </w:rPr>
+  </w:style>
+  <w:style w:type="paragraph" w:customStyle="1" w:styleId="a5">
+    <w:name w:val="Рисунок"/>
+    <w:basedOn w:val="a"/>
+    <w:next w:val="a"/>
+    <w:qFormat/>
+    <w:rsid w:val="004A297B"/>
+    <w:pPr>
+      <w:keepNext/>
+      <w:keepLines/>
+      <w:spacing w:before="280" w:after="240" w:line="240" w:lineRule="auto"/>
+      <w:jc w:val="center"/>
+    </w:pPr>
+    <w:rPr>
+      <w:rFonts w:ascii="Times New Roman" w:eastAsia="Calibri" w:hAnsi="Times New Roman" w:cs="Times New Roman"/>
+      <w:sz w:val="28"/>
+    </w:rPr>
+  </w:style>
+  <w:style w:type="paragraph" w:customStyle="1" w:styleId="a6">
+    <w:name w:val="Дефолт"/>
+    <w:basedOn w:val="a"/>
+    <w:link w:val="a7"/>
+    <w:qFormat/>
+    <w:rsid w:val="004A297B"/>
+    <w:pPr>
+      <w:spacing w:after="0" w:line="240" w:lineRule="auto"/>
+      <w:ind w:firstLine="709"/>
+      <w:jc w:val="both"/>
+    </w:pPr>
+    <w:rPr>
+      <w:rFonts w:ascii="Times New Roman" w:eastAsia="Calibri" w:hAnsi="Times New Roman" w:cs="Calibri"/>
+      <w:sz w:val="28"/>
+      <w:lang w:eastAsia="ru-RU"/>
+    </w:rPr>
+  </w:style>
+  <w:style w:type="character" w:customStyle="1" w:styleId="a7">
+    <w:name w:val="Дефолт Знак"/>
+    <w:basedOn w:val="a0"/>
+    <w:link w:val="a6"/>
+    <w:rsid w:val="004A297B"/>
+    <w:rPr>
+      <w:rFonts w:ascii="Times New Roman" w:eastAsia="Calibri" w:hAnsi="Times New Roman" w:cs="Calibri"/>
+      <w:sz w:val="28"/>
+      <w:lang w:eastAsia="ru-RU"/>
+    </w:rPr>
+  </w:style>
 </w:styles>
 </file>
 

</xml_diff>